<commit_message>
Updated analysis and created excel sheet to hold resultant data in tabular and graph form
</commit_message>
<xml_diff>
--- a/CSMA Project Analysis.docx
+++ b/CSMA Project Analysis.docx
@@ -150,6 +150,79 @@
     </w:p>
     <w:p>
       <w:pPr>
+        <w:pStyle w:val="ListParagraph"/>
+        <w:numPr>
+          <w:ilvl w:val="0"/>
+          <w:numId w:val="1"/>
+        </w:numPr>
+      </w:pPr>
+      <w:r>
+        <w:t>Various .txt files</w:t>
+      </w:r>
+    </w:p>
+    <w:p>
+      <w:pPr>
+        <w:pStyle w:val="ListParagraph"/>
+        <w:numPr>
+          <w:ilvl w:val="1"/>
+          <w:numId w:val="1"/>
+        </w:numPr>
+      </w:pPr>
+      <w:r>
+        <w:t xml:space="preserve">Includes 1PacketRun1.txt, 1PacketRun2.txt, 5PacketRun1.txt, and 5PacketRun2.txt. These files simply include the output from 2 separate runs of the </w:t>
+      </w:r>
+      <w:proofErr w:type="spellStart"/>
+      <w:r>
+        <w:t>csma</w:t>
+      </w:r>
+      <w:proofErr w:type="spellEnd"/>
+      <w:r>
+        <w:t xml:space="preserve"> executable in which the 8</w:t>
+      </w:r>
+      <w:r>
+        <w:t xml:space="preserve"> devices send 1 or</w:t>
+      </w:r>
+      <w:r>
+        <w:t xml:space="preserve"> 5 packets each</w:t>
+      </w:r>
+      <w:r>
+        <w:t>, respectively</w:t>
+      </w:r>
+      <w:r>
+        <w:t>. These files were used to plot the data, and contain the data used in my graphs in the Analysis section below.</w:t>
+      </w:r>
+    </w:p>
+    <w:p>
+      <w:pPr>
+        <w:pStyle w:val="ListParagraph"/>
+        <w:numPr>
+          <w:ilvl w:val="0"/>
+          <w:numId w:val="1"/>
+        </w:numPr>
+      </w:pPr>
+      <w:r>
+        <w:t>CSMA results.xlsx</w:t>
+      </w:r>
+    </w:p>
+    <w:p>
+      <w:pPr>
+        <w:pStyle w:val="ListParagraph"/>
+        <w:numPr>
+          <w:ilvl w:val="1"/>
+          <w:numId w:val="1"/>
+        </w:numPr>
+      </w:pPr>
+      <w:r>
+        <w:t xml:space="preserve">Contains tables of data from the .txt files, and corresponding graphs of </w:t>
+      </w:r>
+      <w:r>
+        <w:t>the values of total time</w:t>
+      </w:r>
+      <w:bookmarkStart w:id="0" w:name="_GoBack"/>
+      <w:bookmarkEnd w:id="0"/>
+    </w:p>
+    <w:p>
+      <w:pPr>
         <w:rPr>
           <w:b/>
         </w:rPr>
@@ -195,11 +268,9 @@
       <w:r>
         <w:t xml:space="preserve">The </w:t>
       </w:r>
-      <w:proofErr w:type="gramStart"/>
-      <w:r>
-        <w:t>built in</w:t>
-      </w:r>
-      <w:proofErr w:type="gramEnd"/>
+      <w:r>
+        <w:t>built-in</w:t>
+      </w:r>
       <w:r>
         <w:t xml:space="preserve"> terminal was used for compilation.</w:t>
       </w:r>
@@ -380,6 +451,7 @@
         </w:numPr>
       </w:pPr>
       <w:r>
+        <w:lastRenderedPageBreak/>
         <w:t xml:space="preserve">This function takes in an integer </w:t>
       </w:r>
       <w:proofErr w:type="gramStart"/>
@@ -523,11 +595,7 @@
       </w:r>
       <w:proofErr w:type="spellEnd"/>
       <w:r>
-        <w:t xml:space="preserve"> </w:t>
-      </w:r>
-      <w:r>
-        <w:lastRenderedPageBreak/>
-        <w:t xml:space="preserve">variable to True, indicating that we are ready to proceed in the process. If the probability comparison does not indicate that we have data to send, the calling thread should sleep for </w:t>
+        <w:t xml:space="preserve"> variable to True, indicating that we are ready to proceed in the process. If the probability comparison does not indicate that we have data to send, the calling thread should sleep for </w:t>
       </w:r>
       <w:r>
         <w:t>time td before checking again.</w:t>
@@ -897,7 +965,14 @@
         <w:rPr>
           <w:b/>
         </w:rPr>
-        <w:t>print_results</w:t>
+        <w:t>print_</w:t>
+      </w:r>
+      <w:proofErr w:type="gramStart"/>
+      <w:r>
+        <w:rPr>
+          <w:b/>
+        </w:rPr>
+        <w:t>results</w:t>
       </w:r>
       <w:proofErr w:type="spellEnd"/>
       <w:r>
@@ -907,31 +982,56 @@
         <w:t>(</w:t>
       </w:r>
       <w:proofErr w:type="spellStart"/>
-      <w:r>
+      <w:proofErr w:type="gramEnd"/>
+      <w:r>
+        <w:rPr>
+          <w:b/>
+        </w:rPr>
         <w:t>int</w:t>
       </w:r>
       <w:proofErr w:type="spellEnd"/>
       <w:r>
+        <w:rPr>
+          <w:b/>
+        </w:rPr>
         <w:t xml:space="preserve"> </w:t>
       </w:r>
       <w:proofErr w:type="spellStart"/>
       <w:r>
+        <w:rPr>
+          <w:b/>
+        </w:rPr>
         <w:t>deviceID</w:t>
       </w:r>
       <w:proofErr w:type="spellEnd"/>
       <w:r>
+        <w:rPr>
+          <w:b/>
+        </w:rPr>
         <w:t xml:space="preserve">, </w:t>
       </w:r>
       <w:proofErr w:type="spellStart"/>
       <w:r>
+        <w:rPr>
+          <w:b/>
+        </w:rPr>
         <w:t>int</w:t>
       </w:r>
       <w:proofErr w:type="spellEnd"/>
       <w:r>
-        <w:t xml:space="preserve"> totalTime</w:t>
-      </w:r>
-      <w:bookmarkStart w:id="0" w:name="_GoBack"/>
-      <w:bookmarkEnd w:id="0"/>
+        <w:rPr>
+          <w:b/>
+        </w:rPr>
+        <w:t xml:space="preserve"> </w:t>
+      </w:r>
+      <w:proofErr w:type="spellStart"/>
+      <w:r>
+        <w:rPr>
+          <w:b/>
+        </w:rPr>
+        <w:t>totalTime</w:t>
+      </w:r>
+      <w:proofErr w:type="spellEnd"/>
       <w:r>
         <w:rPr>
           <w:b/>
@@ -951,8 +1051,155 @@
         </w:rPr>
       </w:pPr>
       <w:r>
+        <w:lastRenderedPageBreak/>
         <w:t>Print out the final results of each device, simply printing the ID of the device, and the total time taken to send a packet</w:t>
       </w:r>
+      <w:r>
+        <w:t xml:space="preserve"> to the user through the terminal.</w:t>
+      </w:r>
+    </w:p>
+    <w:p>
+      <w:pPr>
+        <w:pStyle w:val="ListParagraph"/>
+        <w:ind w:left="0"/>
+        <w:rPr>
+          <w:b/>
+          <w:sz w:val="32"/>
+          <w:szCs w:val="32"/>
+        </w:rPr>
+      </w:pPr>
+    </w:p>
+    <w:p>
+      <w:pPr>
+        <w:pStyle w:val="ListParagraph"/>
+        <w:ind w:left="0"/>
+        <w:rPr>
+          <w:b/>
+          <w:sz w:val="32"/>
+          <w:szCs w:val="32"/>
+        </w:rPr>
+      </w:pPr>
+      <w:r>
+        <w:rPr>
+          <w:b/>
+          <w:sz w:val="32"/>
+          <w:szCs w:val="32"/>
+        </w:rPr>
+        <w:t xml:space="preserve">CSMA Cycle </w:t>
+      </w:r>
+    </w:p>
+    <w:p>
+      <w:pPr>
+        <w:pStyle w:val="ListParagraph"/>
+        <w:ind w:left="0"/>
+        <w:rPr>
+          <w:b/>
+          <w:sz w:val="32"/>
+          <w:szCs w:val="32"/>
+        </w:rPr>
+      </w:pPr>
+      <w:r>
+        <w:rPr>
+          <w:b/>
+          <w:noProof/>
+          <w:sz w:val="32"/>
+          <w:szCs w:val="32"/>
+        </w:rPr>
+        <w:lastRenderedPageBreak/>
+        <w:drawing>
+          <wp:inline distT="0" distB="0" distL="0" distR="0" wp14:anchorId="411F22B7" wp14:editId="50BE840E">
+            <wp:extent cx="5943600" cy="7691755"/>
+            <wp:effectExtent l="0" t="0" r="0" b="0"/>
+            <wp:docPr id="1" name="Picture 1"/>
+            <wp:cNvGraphicFramePr>
+              <a:graphicFrameLocks xmlns:a="http://schemas.openxmlformats.org/drawingml/2006/main" noChangeAspect="1"/>
+            </wp:cNvGraphicFramePr>
+            <a:graphic xmlns:a="http://schemas.openxmlformats.org/drawingml/2006/main">
+              <a:graphicData uri="http://schemas.openxmlformats.org/drawingml/2006/picture">
+                <pic:pic xmlns:pic="http://schemas.openxmlformats.org/drawingml/2006/picture">
+                  <pic:nvPicPr>
+                    <pic:cNvPr id="1" name="Project-Description 1.pdf"/>
+                    <pic:cNvPicPr/>
+                  </pic:nvPicPr>
+                  <pic:blipFill>
+                    <a:blip r:embed="rId5">
+                      <a:extLst>
+                        <a:ext uri="{28A0092B-C50C-407E-A947-70E740481C1C}">
+                          <a14:useLocalDpi xmlns:a14="http://schemas.microsoft.com/office/drawing/2010/main" val="0"/>
+                        </a:ext>
+                      </a:extLst>
+                    </a:blip>
+                    <a:stretch>
+                      <a:fillRect/>
+                    </a:stretch>
+                  </pic:blipFill>
+                  <pic:spPr>
+                    <a:xfrm>
+                      <a:off x="0" y="0"/>
+                      <a:ext cx="5943600" cy="7691755"/>
+                    </a:xfrm>
+                    <a:prstGeom prst="rect">
+                      <a:avLst/>
+                    </a:prstGeom>
+                  </pic:spPr>
+                </pic:pic>
+              </a:graphicData>
+            </a:graphic>
+          </wp:inline>
+        </w:drawing>
+      </w:r>
+    </w:p>
+    <w:p>
+      <w:pPr>
+        <w:pStyle w:val="ListParagraph"/>
+        <w:ind w:left="0"/>
+        <w:rPr>
+          <w:b/>
+          <w:sz w:val="32"/>
+          <w:szCs w:val="32"/>
+        </w:rPr>
+      </w:pPr>
+    </w:p>
+    <w:p>
+      <w:pPr>
+        <w:pStyle w:val="ListParagraph"/>
+        <w:ind w:left="0"/>
+        <w:rPr>
+          <w:b/>
+          <w:sz w:val="32"/>
+          <w:szCs w:val="32"/>
+        </w:rPr>
+      </w:pPr>
+      <w:r>
+        <w:rPr>
+          <w:b/>
+          <w:sz w:val="32"/>
+          <w:szCs w:val="32"/>
+        </w:rPr>
+        <w:t>Analysis and Overview of Data</w:t>
+      </w:r>
+    </w:p>
+    <w:p>
+      <w:pPr>
+        <w:pStyle w:val="ListParagraph"/>
+        <w:ind w:left="0"/>
+        <w:rPr>
+          <w:b/>
+          <w:sz w:val="32"/>
+          <w:szCs w:val="32"/>
+        </w:rPr>
+      </w:pPr>
+    </w:p>
+    <w:p>
+      <w:pPr>
+        <w:pStyle w:val="ListParagraph"/>
+        <w:ind w:left="0"/>
+        <w:rPr>
+          <w:b/>
+          <w:sz w:val="32"/>
+          <w:szCs w:val="32"/>
+        </w:rPr>
+      </w:pPr>
     </w:p>
     <w:sectPr>
       <w:pgSz w:w="12240" w:h="15840"/>

</xml_diff>

<commit_message>
Updated graphs and analysis docs
</commit_message>
<xml_diff>
--- a/CSMA Project Analysis.docx
+++ b/CSMA Project Analysis.docx
@@ -58,15 +58,7 @@
         <w:t xml:space="preserve">This was my source file for compiling and running my project. </w:t>
       </w:r>
       <w:r>
-        <w:t xml:space="preserve">All logic and output </w:t>
-      </w:r>
-      <w:proofErr w:type="gramStart"/>
-      <w:r>
-        <w:t>comes</w:t>
-      </w:r>
-      <w:proofErr w:type="gramEnd"/>
-      <w:r>
-        <w:t xml:space="preserve"> solely from this file</w:t>
+        <w:t>All logic and output comes solely from this file</w:t>
       </w:r>
     </w:p>
     <w:p>
@@ -93,42 +85,13 @@
         <w:t>A simple bash script created to compile and run</w:t>
       </w:r>
       <w:r>
-        <w:t xml:space="preserve"> the csma.cpp file. It compiles using g++, specifically using the </w:t>
-      </w:r>
-      <w:proofErr w:type="spellStart"/>
-      <w:r>
-        <w:t>c++</w:t>
-      </w:r>
-      <w:proofErr w:type="spellEnd"/>
-      <w:r>
-        <w:t xml:space="preserve"> 11 standard library, and also compiling with the -</w:t>
-      </w:r>
-      <w:proofErr w:type="spellStart"/>
-      <w:r>
-        <w:t>pthread</w:t>
-      </w:r>
-      <w:proofErr w:type="spellEnd"/>
-      <w:r>
-        <w:t xml:space="preserve"> argument. We create the </w:t>
-      </w:r>
-      <w:proofErr w:type="spellStart"/>
-      <w:r>
-        <w:t>csma</w:t>
-      </w:r>
-      <w:proofErr w:type="spellEnd"/>
-      <w:r>
-        <w:t xml:space="preserve"> executable and run it with this single file. Please note that if the </w:t>
-      </w:r>
-      <w:r>
-        <w:t xml:space="preserve">run.sh file does not run, you may need to make it executable using the following command in a </w:t>
-      </w:r>
-      <w:proofErr w:type="spellStart"/>
-      <w:r>
-        <w:t>unix</w:t>
-      </w:r>
-      <w:proofErr w:type="spellEnd"/>
-      <w:r>
-        <w:t xml:space="preserve"> system:</w:t>
+        <w:t xml:space="preserve"> the csma.cpp file. It compiles using g++, specifically using the c++ 11 standard library, and also compiling with the -pthread</w:t>
+      </w:r>
+      <w:r>
+        <w:t xml:space="preserve"> argument. We create the csma executable and run it with this single file. Please note that if the </w:t>
+      </w:r>
+      <w:r>
+        <w:t>run.sh file does not run, you may need to make it executable using the following command in a unix system:</w:t>
       </w:r>
     </w:p>
     <w:p>
@@ -139,13 +102,8 @@
           <w:numId w:val="1"/>
         </w:numPr>
       </w:pPr>
-      <w:proofErr w:type="spellStart"/>
-      <w:r>
-        <w:t>chmod</w:t>
-      </w:r>
-      <w:proofErr w:type="spellEnd"/>
-      <w:r>
-        <w:t xml:space="preserve"> +x run.sh</w:t>
+      <w:r>
+        <w:t>chmod +x run.sh</w:t>
       </w:r>
     </w:p>
     <w:p>
@@ -169,15 +127,7 @@
         </w:numPr>
       </w:pPr>
       <w:r>
-        <w:t xml:space="preserve">Includes 1PacketRun1.txt, 1PacketRun2.txt, 5PacketRun1.txt, and 5PacketRun2.txt. These files simply include the output from 2 separate runs of the </w:t>
-      </w:r>
-      <w:proofErr w:type="spellStart"/>
-      <w:r>
-        <w:t>csma</w:t>
-      </w:r>
-      <w:proofErr w:type="spellEnd"/>
-      <w:r>
-        <w:t xml:space="preserve"> executable in which the 8</w:t>
+        <w:t>Includes 1PacketRun1.txt, 1PacketRun2.txt, 5PacketRun1.txt, and 5PacketRun2.txt. These files simply include the output from 2 separate runs of the csma executable in which the 8</w:t>
       </w:r>
       <w:r>
         <w:t xml:space="preserve"> devices send 1 or</w:t>
@@ -218,6 +168,9 @@
       <w:r>
         <w:t>the values of total time</w:t>
       </w:r>
+      <w:r>
+        <w:t>. The second page of the file shows the graphs, but with the device numbers in the order in which they finish transmitting the data.</w:t>
+      </w:r>
       <w:bookmarkStart w:id="0" w:name="_GoBack"/>
       <w:bookmarkEnd w:id="0"/>
     </w:p>
@@ -255,15 +208,7 @@
         <w:ind w:firstLine="720"/>
       </w:pPr>
       <w:r>
-        <w:t xml:space="preserve">The code was developed, compiled, and run using g++ on a 2017 </w:t>
-      </w:r>
-      <w:proofErr w:type="spellStart"/>
-      <w:r>
-        <w:t>Macbook</w:t>
-      </w:r>
-      <w:proofErr w:type="spellEnd"/>
-      <w:r>
-        <w:t xml:space="preserve"> Pro running MacOS 10.13 High Sierra. </w:t>
+        <w:t xml:space="preserve">The code was developed, compiled, and run using g++ on a 2017 Macbook Pro running MacOS 10.13 High Sierra. </w:t>
       </w:r>
       <w:r>
         <w:t xml:space="preserve">The </w:t>
@@ -314,34 +259,11 @@
           <w:numId w:val="2"/>
         </w:numPr>
       </w:pPr>
-      <w:proofErr w:type="gramStart"/>
       <w:r>
         <w:t>main(</w:t>
       </w:r>
-      <w:proofErr w:type="spellStart"/>
-      <w:proofErr w:type="gramEnd"/>
-      <w:r>
-        <w:t>int</w:t>
-      </w:r>
-      <w:proofErr w:type="spellEnd"/>
-      <w:r>
-        <w:t xml:space="preserve"> </w:t>
-      </w:r>
-      <w:proofErr w:type="spellStart"/>
-      <w:r>
-        <w:t>argc</w:t>
-      </w:r>
-      <w:proofErr w:type="spellEnd"/>
-      <w:r>
-        <w:t>, char *</w:t>
-      </w:r>
-      <w:proofErr w:type="spellStart"/>
-      <w:r>
-        <w:t>argv</w:t>
-      </w:r>
-      <w:proofErr w:type="spellEnd"/>
-      <w:r>
-        <w:t>[]</w:t>
+      <w:r>
+        <w:t>int argc, char *argv[]</w:t>
       </w:r>
       <w:r>
         <w:t>)</w:t>
@@ -362,36 +284,7 @@
         <w:t xml:space="preserve"> 8</w:t>
       </w:r>
       <w:r>
-        <w:t xml:space="preserve"> threads to represent the mobile devices. It also seeds the random number generator with the current </w:t>
-      </w:r>
-      <w:proofErr w:type="spellStart"/>
-      <w:r>
-        <w:t>unix</w:t>
-      </w:r>
-      <w:proofErr w:type="spellEnd"/>
-      <w:r>
-        <w:t xml:space="preserve"> time to allow for actual random numbers. When mobile devices are created, we call </w:t>
-      </w:r>
-      <w:proofErr w:type="spellStart"/>
-      <w:r>
-        <w:t>sleep_and_</w:t>
-      </w:r>
-      <w:proofErr w:type="gramStart"/>
-      <w:r>
-        <w:t>detect</w:t>
-      </w:r>
-      <w:proofErr w:type="spellEnd"/>
-      <w:r>
-        <w:t>(</w:t>
-      </w:r>
-      <w:proofErr w:type="spellStart"/>
-      <w:proofErr w:type="gramEnd"/>
-      <w:r>
-        <w:t>deviceID</w:t>
-      </w:r>
-      <w:proofErr w:type="spellEnd"/>
-      <w:r>
-        <w:t xml:space="preserve">, probability), and wait for them all to finish their cycle before joining the threads together and exiting.  </w:t>
+        <w:t xml:space="preserve"> threads to represent the mobile devices. It also seeds the random number generator with the current unix time to allow for actual random numbers. When mobile devices are created, we call sleep_and_detect(deviceID, probability), and wait for them all to finish their cycle before joining the threads together and exiting.  </w:t>
       </w:r>
     </w:p>
     <w:p>
@@ -405,70 +298,27 @@
           <w:b/>
         </w:rPr>
       </w:pPr>
-      <w:proofErr w:type="spellStart"/>
-      <w:r>
-        <w:rPr>
-          <w:b/>
-        </w:rPr>
-        <w:t>random_number_</w:t>
-      </w:r>
-      <w:proofErr w:type="gramStart"/>
-      <w:r>
-        <w:rPr>
-          <w:b/>
-        </w:rPr>
-        <w:t>generator</w:t>
-      </w:r>
-      <w:proofErr w:type="spellEnd"/>
-      <w:r>
-        <w:rPr>
-          <w:b/>
-        </w:rPr>
-        <w:t>(</w:t>
-      </w:r>
-      <w:proofErr w:type="spellStart"/>
-      <w:proofErr w:type="gramEnd"/>
-      <w:r>
-        <w:rPr>
-          <w:b/>
-        </w:rPr>
-        <w:t>int</w:t>
-      </w:r>
-      <w:proofErr w:type="spellEnd"/>
-      <w:r>
-        <w:rPr>
-          <w:b/>
-        </w:rPr>
-        <w:t xml:space="preserve"> n)</w:t>
-      </w:r>
-    </w:p>
-    <w:p>
-      <w:pPr>
-        <w:pStyle w:val="ListParagraph"/>
-        <w:numPr>
-          <w:ilvl w:val="1"/>
-          <w:numId w:val="2"/>
-        </w:numPr>
-      </w:pPr>
-      <w:r>
+      <w:r>
+        <w:rPr>
+          <w:b/>
+        </w:rPr>
         <w:lastRenderedPageBreak/>
-        <w:t xml:space="preserve">This function takes in an integer </w:t>
-      </w:r>
-      <w:proofErr w:type="gramStart"/>
-      <w:r>
-        <w:t>n, and</w:t>
-      </w:r>
-      <w:proofErr w:type="gramEnd"/>
-      <w:r>
-        <w:t xml:space="preserve"> generates a random number between 1 and </w:t>
-      </w:r>
-      <w:proofErr w:type="spellStart"/>
-      <w:r>
-        <w:t>n</w:t>
-      </w:r>
-      <w:proofErr w:type="spellEnd"/>
-      <w:r>
-        <w:t xml:space="preserve"> inclusive. Returns this number.</w:t>
+        <w:t>random_number_generator(int n)</w:t>
+      </w:r>
+    </w:p>
+    <w:p>
+      <w:pPr>
+        <w:pStyle w:val="ListParagraph"/>
+        <w:numPr>
+          <w:ilvl w:val="1"/>
+          <w:numId w:val="2"/>
+        </w:numPr>
+      </w:pPr>
+      <w:r>
+        <w:t xml:space="preserve">This function takes in an integer n, and generates a random number between 1 and </w:t>
+      </w:r>
+      <w:r>
+        <w:t>n inclusive. Returns this number.</w:t>
       </w:r>
     </w:p>
     <w:p>
@@ -479,48 +329,12 @@
           <w:numId w:val="2"/>
         </w:numPr>
       </w:pPr>
-      <w:proofErr w:type="spellStart"/>
-      <w:r>
-        <w:t>sleep_and_</w:t>
-      </w:r>
-      <w:proofErr w:type="gramStart"/>
-      <w:r>
-        <w:t>detect</w:t>
-      </w:r>
-      <w:proofErr w:type="spellEnd"/>
-      <w:r>
-        <w:t>(</w:t>
-      </w:r>
-      <w:proofErr w:type="spellStart"/>
-      <w:proofErr w:type="gramEnd"/>
-      <w:r>
-        <w:t>int</w:t>
-      </w:r>
-      <w:proofErr w:type="spellEnd"/>
-      <w:r>
-        <w:t xml:space="preserve"> </w:t>
-      </w:r>
-      <w:proofErr w:type="spellStart"/>
-      <w:r>
-        <w:t>deviceID</w:t>
-      </w:r>
-      <w:proofErr w:type="spellEnd"/>
-      <w:r>
-        <w:t xml:space="preserve">, </w:t>
-      </w:r>
-      <w:proofErr w:type="spellStart"/>
-      <w:r>
-        <w:t>int</w:t>
-      </w:r>
-      <w:proofErr w:type="spellEnd"/>
-      <w:r>
-        <w:t xml:space="preserve"> </w:t>
-      </w:r>
-      <w:proofErr w:type="spellStart"/>
-      <w:r>
-        <w:t>probabilityToSend</w:t>
-      </w:r>
-      <w:proofErr w:type="spellEnd"/>
+      <w:r>
+        <w:t>sleep_and_detect(</w:t>
+      </w:r>
+      <w:r>
+        <w:t>int deviceID, int probabilityToSend</w:t>
+      </w:r>
       <w:r>
         <w:t>)</w:t>
       </w:r>
@@ -534,34 +348,10 @@
         </w:numPr>
       </w:pPr>
       <w:r>
-        <w:t xml:space="preserve">The main function in the program, which cycles through the </w:t>
-      </w:r>
-      <w:proofErr w:type="spellStart"/>
-      <w:r>
-        <w:t>csma</w:t>
-      </w:r>
-      <w:proofErr w:type="spellEnd"/>
-      <w:r>
-        <w:t xml:space="preserve"> </w:t>
-      </w:r>
-      <w:r>
-        <w:t>protocol. We give it the ID of the calling thread (</w:t>
-      </w:r>
-      <w:proofErr w:type="spellStart"/>
-      <w:r>
-        <w:t>deviceID</w:t>
-      </w:r>
-      <w:proofErr w:type="spellEnd"/>
-      <w:r>
-        <w:t xml:space="preserve">) and the </w:t>
-      </w:r>
-      <w:proofErr w:type="spellStart"/>
-      <w:r>
-        <w:t>probabilityToSend</w:t>
-      </w:r>
-      <w:proofErr w:type="spellEnd"/>
-      <w:r>
-        <w:t xml:space="preserve"> variable, which simply holds the </w:t>
+        <w:t xml:space="preserve">The main function in the program, which cycles through the csma </w:t>
+      </w:r>
+      <w:r>
+        <w:t xml:space="preserve">protocol. We give it the ID of the calling thread (deviceID) and the probabilityToSend variable, which simply holds the </w:t>
       </w:r>
       <w:r>
         <w:t>given probability that a device has data to send.</w:t>
@@ -579,23 +369,7 @@
         <w:t xml:space="preserve">We start by deciding </w:t>
       </w:r>
       <w:r>
-        <w:t xml:space="preserve">if our devices have data to send by generating a random number between 1 and 100. If the number generated is less than or equal to our </w:t>
-      </w:r>
-      <w:proofErr w:type="spellStart"/>
-      <w:r>
-        <w:t>probabilityToSend</w:t>
-      </w:r>
-      <w:proofErr w:type="spellEnd"/>
-      <w:r>
-        <w:t xml:space="preserve"> variable, we set the </w:t>
-      </w:r>
-      <w:proofErr w:type="spellStart"/>
-      <w:r>
-        <w:t>readyToSend</w:t>
-      </w:r>
-      <w:proofErr w:type="spellEnd"/>
-      <w:r>
-        <w:t xml:space="preserve"> variable to True, indicating that we are ready to proceed in the process. If the probability comparison does not indicate that we have data to send, the calling thread should sleep for </w:t>
+        <w:t xml:space="preserve">if our devices have data to send by generating a random number between 1 and 100. If the number generated is less than or equal to our probabilityToSend variable, we set the readyToSend variable to True, indicating that we are ready to proceed in the process. If the probability comparison does not indicate that we have data to send, the calling thread should sleep for </w:t>
       </w:r>
       <w:r>
         <w:t>time td before checking again.</w:t>
@@ -634,23 +408,7 @@
         </w:numPr>
       </w:pPr>
       <w:r>
-        <w:t xml:space="preserve">Essentially, what we need to know is that while devices still have packets to send, we will constantly run through the process of checking the medium, and calling the </w:t>
-      </w:r>
-      <w:proofErr w:type="spellStart"/>
-      <w:r>
-        <w:t>send_</w:t>
-      </w:r>
-      <w:proofErr w:type="gramStart"/>
-      <w:r>
-        <w:t>data</w:t>
-      </w:r>
-      <w:proofErr w:type="spellEnd"/>
-      <w:r>
-        <w:t>(</w:t>
-      </w:r>
-      <w:proofErr w:type="gramEnd"/>
-      <w:r>
-        <w:t xml:space="preserve">) function, all the while incrementing our total amount of time taken up. </w:t>
+        <w:t xml:space="preserve">Essentially, what we need to know is that while devices still have packets to send, we will constantly run through the process of checking the medium, and calling the send_data() function, all the while incrementing our total amount of time taken up. </w:t>
       </w:r>
     </w:p>
     <w:p>
@@ -664,168 +422,54 @@
           <w:b/>
         </w:rPr>
       </w:pPr>
-      <w:proofErr w:type="spellStart"/>
-      <w:r>
-        <w:rPr>
-          <w:b/>
-        </w:rPr>
-        <w:t>send_</w:t>
-      </w:r>
-      <w:proofErr w:type="gramStart"/>
-      <w:r>
-        <w:rPr>
-          <w:b/>
-        </w:rPr>
-        <w:t>data</w:t>
-      </w:r>
-      <w:proofErr w:type="spellEnd"/>
-      <w:r>
-        <w:rPr>
-          <w:b/>
-        </w:rPr>
-        <w:t>(</w:t>
-      </w:r>
-      <w:proofErr w:type="spellStart"/>
-      <w:proofErr w:type="gramEnd"/>
-      <w:r>
-        <w:rPr>
-          <w:b/>
-        </w:rPr>
-        <w:t>int</w:t>
-      </w:r>
-      <w:proofErr w:type="spellEnd"/>
-      <w:r>
-        <w:rPr>
-          <w:b/>
-        </w:rPr>
-        <w:t xml:space="preserve"> </w:t>
-      </w:r>
-      <w:proofErr w:type="spellStart"/>
-      <w:r>
-        <w:rPr>
-          <w:b/>
-        </w:rPr>
-        <w:t>deviceID</w:t>
-      </w:r>
-      <w:proofErr w:type="spellEnd"/>
-      <w:r>
-        <w:rPr>
-          <w:b/>
-        </w:rPr>
-        <w:t xml:space="preserve">, </w:t>
-      </w:r>
-      <w:proofErr w:type="spellStart"/>
-      <w:r>
-        <w:rPr>
-          <w:b/>
-        </w:rPr>
-        <w:t>int</w:t>
-      </w:r>
-      <w:proofErr w:type="spellEnd"/>
-      <w:r>
-        <w:rPr>
-          <w:b/>
-        </w:rPr>
-        <w:t xml:space="preserve">&amp; </w:t>
-      </w:r>
-      <w:proofErr w:type="spellStart"/>
-      <w:r>
-        <w:rPr>
-          <w:b/>
-        </w:rPr>
-        <w:t>totalTime</w:t>
-      </w:r>
-      <w:proofErr w:type="spellEnd"/>
-      <w:r>
-        <w:rPr>
-          <w:b/>
-        </w:rPr>
-        <w:t>)</w:t>
-      </w:r>
-    </w:p>
-    <w:p>
-      <w:pPr>
-        <w:pStyle w:val="ListParagraph"/>
-        <w:numPr>
-          <w:ilvl w:val="1"/>
-          <w:numId w:val="2"/>
-        </w:numPr>
-      </w:pPr>
-      <w:r>
-        <w:t xml:space="preserve">Passed in the </w:t>
-      </w:r>
-      <w:proofErr w:type="spellStart"/>
-      <w:r>
-        <w:t>deviceID</w:t>
-      </w:r>
-      <w:proofErr w:type="spellEnd"/>
-      <w:r>
-        <w:t xml:space="preserve"> of the calling thread, and a reference to the </w:t>
-      </w:r>
-      <w:proofErr w:type="spellStart"/>
-      <w:r>
-        <w:t>totalTime</w:t>
-      </w:r>
-      <w:proofErr w:type="spellEnd"/>
-      <w:r>
-        <w:t xml:space="preserve"> variable so that we can continue to accurately keep track of it. The first thing a device will do in here is call a mutex lock on the function to keep all other devices from being able to change anything while the current thread is functioning. </w:t>
-      </w:r>
-    </w:p>
-    <w:p>
-      <w:pPr>
-        <w:pStyle w:val="ListParagraph"/>
-        <w:numPr>
-          <w:ilvl w:val="1"/>
-          <w:numId w:val="2"/>
-        </w:numPr>
-      </w:pPr>
-      <w:r>
-        <w:t xml:space="preserve">Once this is done, the device will call the </w:t>
-      </w:r>
-      <w:proofErr w:type="spellStart"/>
-      <w:r>
-        <w:t>set_status</w:t>
-      </w:r>
-      <w:proofErr w:type="spellEnd"/>
-      <w:r>
-        <w:t xml:space="preserve"> function and set the</w:t>
-      </w:r>
-      <w:r>
-        <w:t xml:space="preserve"> medium status to false, indicating that It is busy. Any other devices that call </w:t>
-      </w:r>
-      <w:proofErr w:type="spellStart"/>
-      <w:r>
-        <w:t>check_status</w:t>
-      </w:r>
-      <w:proofErr w:type="spellEnd"/>
-      <w:r>
-        <w:t xml:space="preserve"> will see the status and will continue to sleep and check it periodically until It is free. </w:t>
-      </w:r>
-    </w:p>
-    <w:p>
-      <w:pPr>
-        <w:pStyle w:val="ListParagraph"/>
-        <w:numPr>
-          <w:ilvl w:val="1"/>
-          <w:numId w:val="2"/>
-        </w:numPr>
-      </w:pPr>
-      <w:r>
-        <w:t xml:space="preserve">Here, the device will imitate the packet send by sleeping for time </w:t>
-      </w:r>
-      <w:proofErr w:type="spellStart"/>
-      <w:r>
-        <w:t>tp</w:t>
-      </w:r>
-      <w:proofErr w:type="spellEnd"/>
-      <w:r>
-        <w:t xml:space="preserve">, and simulate receiving an ACK by sleeping for time </w:t>
-      </w:r>
-      <w:proofErr w:type="spellStart"/>
-      <w:r>
-        <w:t>tifs</w:t>
-      </w:r>
-      <w:proofErr w:type="spellEnd"/>
+      <w:r>
+        <w:rPr>
+          <w:b/>
+        </w:rPr>
+        <w:t>send_data(int deviceID, int&amp; totalTime)</w:t>
+      </w:r>
+    </w:p>
+    <w:p>
+      <w:pPr>
+        <w:pStyle w:val="ListParagraph"/>
+        <w:numPr>
+          <w:ilvl w:val="1"/>
+          <w:numId w:val="2"/>
+        </w:numPr>
+      </w:pPr>
+      <w:r>
+        <w:t xml:space="preserve">Passed in the deviceID of the calling thread, and a reference to the totalTime variable so that we can continue to accurately keep track of it. The first thing a device will do in here is call a mutex lock on the function to keep all other devices from being able to change anything while the current thread is functioning. </w:t>
+      </w:r>
+    </w:p>
+    <w:p>
+      <w:pPr>
+        <w:pStyle w:val="ListParagraph"/>
+        <w:numPr>
+          <w:ilvl w:val="1"/>
+          <w:numId w:val="2"/>
+        </w:numPr>
+      </w:pPr>
+      <w:r>
+        <w:t>Once this is done, the device will call the set_status function and set the</w:t>
+      </w:r>
+      <w:r>
+        <w:t xml:space="preserve"> medium status to false, indicating that It is busy. Any other devices that call check_status will see the status and will continue to sleep and check it periodically until It is free. </w:t>
+      </w:r>
+    </w:p>
+    <w:p>
+      <w:pPr>
+        <w:pStyle w:val="ListParagraph"/>
+        <w:numPr>
+          <w:ilvl w:val="1"/>
+          <w:numId w:val="2"/>
+        </w:numPr>
+      </w:pPr>
+      <w:r>
+        <w:t>Here, the device will imitate the packet send by sleeping for time tp</w:t>
+      </w:r>
+      <w:r>
+        <w:t>, and simulate receiving an ACK by sleeping for time tifs</w:t>
+      </w:r>
     </w:p>
     <w:p>
       <w:pPr>
@@ -850,33 +494,11 @@
           <w:b/>
         </w:rPr>
       </w:pPr>
-      <w:proofErr w:type="spellStart"/>
-      <w:r>
-        <w:rPr>
-          <w:b/>
-        </w:rPr>
-        <w:t>check_</w:t>
-      </w:r>
-      <w:proofErr w:type="gramStart"/>
-      <w:r>
-        <w:rPr>
-          <w:b/>
-        </w:rPr>
-        <w:t>status</w:t>
-      </w:r>
-      <w:proofErr w:type="spellEnd"/>
-      <w:r>
-        <w:rPr>
-          <w:b/>
-        </w:rPr>
-        <w:t>(</w:t>
-      </w:r>
-      <w:proofErr w:type="gramEnd"/>
-      <w:r>
-        <w:rPr>
-          <w:b/>
-        </w:rPr>
-        <w:t>)</w:t>
+      <w:r>
+        <w:rPr>
+          <w:b/>
+        </w:rPr>
+        <w:t>check_status()</w:t>
       </w:r>
     </w:p>
     <w:p>
@@ -905,33 +527,11 @@
           <w:b/>
         </w:rPr>
       </w:pPr>
-      <w:proofErr w:type="spellStart"/>
-      <w:r>
-        <w:rPr>
-          <w:b/>
-        </w:rPr>
-        <w:t>set_</w:t>
-      </w:r>
-      <w:proofErr w:type="gramStart"/>
-      <w:r>
-        <w:rPr>
-          <w:b/>
-        </w:rPr>
-        <w:t>status</w:t>
-      </w:r>
-      <w:proofErr w:type="spellEnd"/>
-      <w:r>
-        <w:rPr>
-          <w:b/>
-        </w:rPr>
-        <w:t>(</w:t>
-      </w:r>
-      <w:proofErr w:type="gramEnd"/>
-      <w:r>
-        <w:rPr>
-          <w:b/>
-        </w:rPr>
-        <w:t>)</w:t>
+      <w:r>
+        <w:rPr>
+          <w:b/>
+        </w:rPr>
+        <w:t>set_status()</w:t>
       </w:r>
     </w:p>
     <w:p>
@@ -960,78 +560,18 @@
           <w:b/>
         </w:rPr>
       </w:pPr>
-      <w:proofErr w:type="spellStart"/>
-      <w:r>
-        <w:rPr>
-          <w:b/>
-        </w:rPr>
-        <w:t>print_</w:t>
-      </w:r>
-      <w:proofErr w:type="gramStart"/>
-      <w:r>
-        <w:rPr>
-          <w:b/>
-        </w:rPr>
-        <w:t>results</w:t>
-      </w:r>
-      <w:proofErr w:type="spellEnd"/>
-      <w:r>
-        <w:rPr>
-          <w:b/>
-        </w:rPr>
-        <w:t>(</w:t>
-      </w:r>
-      <w:proofErr w:type="spellStart"/>
-      <w:proofErr w:type="gramEnd"/>
-      <w:r>
-        <w:rPr>
-          <w:b/>
-        </w:rPr>
-        <w:t>int</w:t>
-      </w:r>
-      <w:proofErr w:type="spellEnd"/>
-      <w:r>
-        <w:rPr>
-          <w:b/>
-        </w:rPr>
-        <w:t xml:space="preserve"> </w:t>
-      </w:r>
-      <w:proofErr w:type="spellStart"/>
-      <w:r>
-        <w:rPr>
-          <w:b/>
-        </w:rPr>
-        <w:t>deviceID</w:t>
-      </w:r>
-      <w:proofErr w:type="spellEnd"/>
-      <w:r>
-        <w:rPr>
-          <w:b/>
-        </w:rPr>
-        <w:t xml:space="preserve">, </w:t>
-      </w:r>
-      <w:proofErr w:type="spellStart"/>
-      <w:r>
-        <w:rPr>
-          <w:b/>
-        </w:rPr>
-        <w:t>int</w:t>
-      </w:r>
-      <w:proofErr w:type="spellEnd"/>
-      <w:r>
-        <w:rPr>
-          <w:b/>
-        </w:rPr>
-        <w:t xml:space="preserve"> </w:t>
-      </w:r>
-      <w:proofErr w:type="spellStart"/>
-      <w:r>
-        <w:rPr>
-          <w:b/>
-        </w:rPr>
-        <w:t>totalTime</w:t>
-      </w:r>
-      <w:proofErr w:type="spellEnd"/>
+      <w:r>
+        <w:rPr>
+          <w:b/>
+        </w:rPr>
+        <w:t>print_results(</w:t>
+      </w:r>
+      <w:r>
+        <w:rPr>
+          <w:b/>
+        </w:rPr>
+        <w:t>int deviceID, int totalTime</w:t>
+      </w:r>
       <w:r>
         <w:rPr>
           <w:b/>

</xml_diff>

<commit_message>
Updated analysis and now take in user input for numPackets, the tp multiplier, and individual activity rates
</commit_message>
<xml_diff>
--- a/CSMA Project Analysis.docx
+++ b/CSMA Project Analysis.docx
@@ -84,7 +84,18 @@
         <w:t xml:space="preserve">This was my source file for compiling and running my project. </w:t>
       </w:r>
       <w:r>
-        <w:t>All logic and output comes solely from this file</w:t>
+        <w:t xml:space="preserve">All logic and output </w:t>
+      </w:r>
+      <w:proofErr w:type="gramStart"/>
+      <w:r>
+        <w:t>comes</w:t>
+      </w:r>
+      <w:proofErr w:type="gramEnd"/>
+      <w:r>
+        <w:t xml:space="preserve"> solely from this file</w:t>
+      </w:r>
+      <w:r>
+        <w:t>.</w:t>
       </w:r>
     </w:p>
     <w:p>
@@ -119,15 +130,7 @@
       </w:r>
       <w:proofErr w:type="spellEnd"/>
       <w:r>
-        <w:t xml:space="preserve"> 11 standard library, </w:t>
-      </w:r>
-      <w:proofErr w:type="gramStart"/>
-      <w:r>
-        <w:t>and also</w:t>
-      </w:r>
-      <w:proofErr w:type="gramEnd"/>
-      <w:r>
-        <w:t xml:space="preserve"> compiling with the -</w:t>
+        <w:t xml:space="preserve"> 11 standard library, and also compiling with the -</w:t>
       </w:r>
       <w:proofErr w:type="spellStart"/>
       <w:r>
@@ -148,11 +151,9 @@
       <w:r>
         <w:t xml:space="preserve">run.sh file does not run, you may need to make it executable using the following command in a </w:t>
       </w:r>
-      <w:proofErr w:type="spellStart"/>
-      <w:r>
-        <w:t>unix</w:t>
-      </w:r>
-      <w:proofErr w:type="spellEnd"/>
+      <w:r>
+        <w:t>UNIX</w:t>
+      </w:r>
       <w:r>
         <w:t xml:space="preserve"> system:</w:t>
       </w:r>
@@ -259,6 +260,162 @@
       <w:pPr>
         <w:rPr>
           <w:b/>
+          <w:sz w:val="32"/>
+        </w:rPr>
+      </w:pPr>
+      <w:r>
+        <w:rPr>
+          <w:b/>
+          <w:sz w:val="32"/>
+        </w:rPr>
+        <w:t xml:space="preserve">How </w:t>
+      </w:r>
+      <w:proofErr w:type="gramStart"/>
+      <w:r>
+        <w:rPr>
+          <w:b/>
+          <w:sz w:val="32"/>
+        </w:rPr>
+        <w:t>To</w:t>
+      </w:r>
+      <w:proofErr w:type="gramEnd"/>
+      <w:r>
+        <w:rPr>
+          <w:b/>
+          <w:sz w:val="32"/>
+        </w:rPr>
+        <w:t xml:space="preserve"> Run</w:t>
+      </w:r>
+    </w:p>
+    <w:p>
+      <w:r>
+        <w:rPr>
+          <w:b/>
+          <w:sz w:val="32"/>
+        </w:rPr>
+        <w:tab/>
+      </w:r>
+      <w:r>
+        <w:t xml:space="preserve">Execute the following commands in a working </w:t>
+      </w:r>
+      <w:proofErr w:type="spellStart"/>
+      <w:r>
+        <w:t>unix</w:t>
+      </w:r>
+      <w:proofErr w:type="spellEnd"/>
+      <w:r>
+        <w:t xml:space="preserve"> terminal, ensuring that g++ is installed, and can reference the </w:t>
+      </w:r>
+      <w:proofErr w:type="spellStart"/>
+      <w:r>
+        <w:t>c++</w:t>
+      </w:r>
+      <w:proofErr w:type="spellEnd"/>
+      <w:r>
+        <w:t xml:space="preserve"> 11 standard library, along with the -</w:t>
+      </w:r>
+      <w:proofErr w:type="spellStart"/>
+      <w:r>
+        <w:t>pthread</w:t>
+      </w:r>
+      <w:proofErr w:type="spellEnd"/>
+      <w:r>
+        <w:t xml:space="preserve"> argument.</w:t>
+      </w:r>
+    </w:p>
+    <w:p/>
+    <w:p>
+      <w:pPr>
+        <w:pStyle w:val="ListParagraph"/>
+        <w:numPr>
+          <w:ilvl w:val="0"/>
+          <w:numId w:val="4"/>
+        </w:numPr>
+      </w:pPr>
+      <w:proofErr w:type="spellStart"/>
+      <w:r>
+        <w:t>chmod</w:t>
+      </w:r>
+      <w:proofErr w:type="spellEnd"/>
+      <w:r>
+        <w:t xml:space="preserve"> +</w:t>
+      </w:r>
+      <w:proofErr w:type="gramStart"/>
+      <w:r>
+        <w:t>x  run.sh</w:t>
+      </w:r>
+      <w:proofErr w:type="gramEnd"/>
+    </w:p>
+    <w:p>
+      <w:pPr>
+        <w:pStyle w:val="ListParagraph"/>
+        <w:numPr>
+          <w:ilvl w:val="0"/>
+          <w:numId w:val="4"/>
+        </w:numPr>
+      </w:pPr>
+      <w:r>
+        <w:t>./run.sh</w:t>
+      </w:r>
+    </w:p>
+    <w:p>
+      <w:pPr>
+        <w:pStyle w:val="ListParagraph"/>
+        <w:numPr>
+          <w:ilvl w:val="0"/>
+          <w:numId w:val="4"/>
+        </w:numPr>
+      </w:pPr>
+      <w:r>
+        <w:t>[You will be prompted by csma.cpp to enter a number between 1 and 6. Do so and hit enter]</w:t>
+      </w:r>
+    </w:p>
+    <w:p>
+      <w:pPr>
+        <w:pStyle w:val="ListParagraph"/>
+        <w:numPr>
+          <w:ilvl w:val="0"/>
+          <w:numId w:val="4"/>
+        </w:numPr>
+      </w:pPr>
+      <w:r>
+        <w:t>[You will be prompted by csma.cpp to enter a number between .3 and .6. Do so and hit enter]</w:t>
+      </w:r>
+    </w:p>
+    <w:p>
+      <w:pPr>
+        <w:pStyle w:val="ListParagraph"/>
+        <w:numPr>
+          <w:ilvl w:val="0"/>
+          <w:numId w:val="4"/>
+        </w:numPr>
+      </w:pPr>
+      <w:r>
+        <w:t>[You will be prompted 8 times to enter values between 1 and 100. Do so and hit enter</w:t>
+      </w:r>
+      <w:r>
+        <w:t xml:space="preserve"> for each</w:t>
+      </w:r>
+      <w:r>
+        <w:t>]</w:t>
+      </w:r>
+    </w:p>
+    <w:p>
+      <w:pPr>
+        <w:pStyle w:val="ListParagraph"/>
+        <w:numPr>
+          <w:ilvl w:val="0"/>
+          <w:numId w:val="4"/>
+        </w:numPr>
+      </w:pPr>
+      <w:r>
+        <w:t>The program will now execute with your given standards</w:t>
+      </w:r>
+    </w:p>
+    <w:p>
+      <w:pPr>
+        <w:rPr>
+          <w:b/>
         </w:rPr>
       </w:pPr>
     </w:p>
@@ -373,59 +530,6 @@
       </w:r>
       <w:proofErr w:type="spellEnd"/>
     </w:p>
-    <w:p>
-      <w:pPr>
-        <w:ind w:firstLine="720"/>
-      </w:pPr>
-    </w:p>
-    <w:p>
-      <w:pPr>
-        <w:ind w:firstLine="720"/>
-      </w:pPr>
-    </w:p>
-    <w:p>
-      <w:pPr>
-        <w:ind w:firstLine="720"/>
-      </w:pPr>
-    </w:p>
-    <w:p>
-      <w:pPr>
-        <w:ind w:firstLine="720"/>
-      </w:pPr>
-    </w:p>
-    <w:p>
-      <w:pPr>
-        <w:ind w:firstLine="720"/>
-      </w:pPr>
-    </w:p>
-    <w:p>
-      <w:pPr>
-        <w:ind w:firstLine="720"/>
-      </w:pPr>
-    </w:p>
-    <w:p>
-      <w:pPr>
-        <w:ind w:firstLine="720"/>
-      </w:pPr>
-    </w:p>
-    <w:p>
-      <w:pPr>
-        <w:ind w:firstLine="720"/>
-      </w:pPr>
-    </w:p>
-    <w:p>
-      <w:pPr>
-        <w:ind w:firstLine="720"/>
-      </w:pPr>
-      <w:bookmarkStart w:id="0" w:name="_GoBack"/>
-      <w:bookmarkEnd w:id="0"/>
-    </w:p>
-    <w:p>
-      <w:pPr>
-        <w:ind w:firstLine="720"/>
-      </w:pPr>
-    </w:p>
-    <w:p/>
     <w:p>
       <w:pPr>
         <w:rPr>
@@ -539,13 +643,11 @@
         <w:t xml:space="preserve"> 8</w:t>
       </w:r>
       <w:r>
-        <w:t xml:space="preserve"> threads to represent the mobile devices. It also seeds the random number generator with the current </w:t>
-      </w:r>
-      <w:proofErr w:type="spellStart"/>
-      <w:r>
-        <w:t>unix</w:t>
-      </w:r>
-      <w:proofErr w:type="spellEnd"/>
+        <w:t xml:space="preserve"> threads to represent the mobile devices. It also seeds the random number</w:t>
+      </w:r>
+      <w:r>
+        <w:t xml:space="preserve"> generator with the current UNIX</w:t>
+      </w:r>
       <w:r>
         <w:t xml:space="preserve"> time to allow for actual random numbers. When mobile devices are created, we call </w:t>
       </w:r>
@@ -569,6 +671,12 @@
       <w:proofErr w:type="spellEnd"/>
       <w:r>
         <w:t xml:space="preserve">, probability), and wait for them all to finish their cycle before joining the threads together and exiting.  </w:t>
+      </w:r>
+      <w:r>
+        <w:t>In main, we prompt the user for the number of packets that each device will send, the multiplier for the packet transmission time (number between .3 and .6 to be multiplied by td), and 8 prompts to get the activity rate of each device (between 1 and 100)</w:t>
+      </w:r>
+      <w:r>
+        <w:t>.</w:t>
       </w:r>
     </w:p>
     <w:p>
@@ -768,7 +876,10 @@
         <w:t xml:space="preserve"> variable, which simply holds the </w:t>
       </w:r>
       <w:r>
-        <w:t>given probability that a device has data to send.</w:t>
+        <w:t>given probability that the current</w:t>
+      </w:r>
+      <w:r>
+        <w:t xml:space="preserve"> device has data to send.</w:t>
       </w:r>
     </w:p>
     <w:p>
@@ -793,6 +904,9 @@
       <w:r>
         <w:t xml:space="preserve"> variable, we set the </w:t>
       </w:r>
+      <w:r>
+        <w:t xml:space="preserve">Boolean </w:t>
+      </w:r>
       <w:proofErr w:type="spellStart"/>
       <w:r>
         <w:t>readyToSend</w:t>
@@ -1169,6 +1283,7 @@
         <w:rPr>
           <w:b/>
         </w:rPr>
+        <w:lastRenderedPageBreak/>
         <w:t>print_</w:t>
       </w:r>
       <w:proofErr w:type="gramStart"/>
@@ -1255,15 +1370,7 @@
         </w:rPr>
       </w:pPr>
       <w:r>
-        <w:t xml:space="preserve">Print out the </w:t>
-      </w:r>
-      <w:proofErr w:type="gramStart"/>
-      <w:r>
-        <w:t>final results</w:t>
-      </w:r>
-      <w:proofErr w:type="gramEnd"/>
-      <w:r>
-        <w:t xml:space="preserve"> of each device, simply printing the ID of the device, and the total time taken to send a packet</w:t>
+        <w:t>Print out the final results of each device, simply printing the ID of the device, and the total time taken to send a packet</w:t>
       </w:r>
       <w:r>
         <w:t xml:space="preserve"> to the user through the terminal.</w:t>
@@ -1380,45 +1487,13 @@
           <w:szCs w:val="32"/>
         </w:rPr>
       </w:pPr>
-    </w:p>
-    <w:p>
-      <w:pPr>
-        <w:pStyle w:val="ListParagraph"/>
-        <w:ind w:left="0"/>
+      <w:r>
         <w:rPr>
           <w:b/>
           <w:sz w:val="32"/>
           <w:szCs w:val="32"/>
         </w:rPr>
-      </w:pPr>
-    </w:p>
-    <w:p>
-      <w:pPr>
-        <w:pStyle w:val="ListParagraph"/>
-        <w:ind w:left="0"/>
-        <w:rPr>
-          <w:b/>
-          <w:sz w:val="32"/>
-          <w:szCs w:val="32"/>
-        </w:rPr>
-      </w:pPr>
-    </w:p>
-    <w:p>
-      <w:pPr>
-        <w:pStyle w:val="ListParagraph"/>
-        <w:ind w:left="0"/>
-        <w:rPr>
-          <w:b/>
-          <w:sz w:val="32"/>
-          <w:szCs w:val="32"/>
-        </w:rPr>
-      </w:pPr>
-      <w:r>
-        <w:rPr>
-          <w:b/>
-          <w:sz w:val="32"/>
-          <w:szCs w:val="32"/>
-        </w:rPr>
+        <w:lastRenderedPageBreak/>
         <w:t>Analysis and Overview of Data</w:t>
       </w:r>
     </w:p>
@@ -1448,15 +1523,7 @@
         <w:tab/>
       </w:r>
       <w:r>
-        <w:t xml:space="preserve">The graphs in the excel file, and shown below highlights some crucial, yet expected results of the data. In our first run, the randomly generated probability of having data ready was only 9%. As a result, it took a little longer to run than the other runs did. At first glance, </w:t>
-      </w:r>
-      <w:proofErr w:type="gramStart"/>
-      <w:r>
-        <w:t>it would appear that there</w:t>
-      </w:r>
-      <w:proofErr w:type="gramEnd"/>
-      <w:r>
-        <w:t xml:space="preserve"> was an error, since all mediums took 825 </w:t>
+        <w:t xml:space="preserve">The graphs in the excel file, and shown below highlights some crucial, yet expected results of the data. In our first run, the randomly generated probability of having data ready was only 9%. As a result, it took a little longer to run than the other runs did. At first glance, it would appear that there was an error, since all mediums took 825 </w:t>
       </w:r>
       <w:proofErr w:type="spellStart"/>
       <w:r>
@@ -1464,15 +1531,7 @@
       </w:r>
       <w:proofErr w:type="spellEnd"/>
       <w:r>
-        <w:t xml:space="preserve"> to send their packet, from the time they realized they had data ready to send, until it was sent and acknowledged. The graph is not incorrect. This consistency is </w:t>
-      </w:r>
-      <w:proofErr w:type="gramStart"/>
-      <w:r>
-        <w:t>as a result of</w:t>
-      </w:r>
-      <w:proofErr w:type="gramEnd"/>
-      <w:r>
-        <w:t xml:space="preserve"> no two devices having data ready to send at any given time… Since it took some time for a device to finally have data ready (a random number generated between 1 and 9 out of 100), a device could complete the transfer process without fighting for access to the medium. As a result, we see here that the minimum time to send 1 packet of data through our network, with a medium that is ‘always available’ and a time </w:t>
+        <w:t xml:space="preserve"> to send their packet, from the time they realized they had data ready to send, until it was sent and acknowledged. The graph is not incorrect. This consistency is as a result of no two devices having data ready to send at any given time… Since it took some time for a device to finally have data ready (a random number generated between 1 and 9 out of 100), a device could complete the transfer process without fighting for access to the medium. As a result, we see here that the minimum time to send 1 packet of data through our network, with a medium that is ‘always available’ and a time </w:t>
       </w:r>
       <w:proofErr w:type="spellStart"/>
       <w:r>
@@ -1530,6 +1589,92 @@
         <w:tab/>
         <w:t>The data shown correctly mimics a Carrier Sense Multiple Access (CSMA) network, where each device with data to send will senses the traffic on the medium, waits a given amount of time, check the medium again, and finally begin its transmission phase. Concurrent devices tend to have higher transmission times, as the medium is blocked by devices who had data ready to be sent earlier. Activity rate is not necessarily something that can be changed as easily in real life practice as in this simulation, but as we see, the transfer of data from start to finish happens much quicker when the Probability to Send is higher.</w:t>
       </w:r>
+      <w:r>
+        <w:t xml:space="preserve"> For the data below:</w:t>
+      </w:r>
+    </w:p>
+    <w:p>
+      <w:pPr>
+        <w:pStyle w:val="ListParagraph"/>
+        <w:numPr>
+          <w:ilvl w:val="0"/>
+          <w:numId w:val="5"/>
+        </w:numPr>
+      </w:pPr>
+      <w:r>
+        <w:t>number of packets was set to a constant of either 1 or 5,</w:t>
+      </w:r>
+    </w:p>
+    <w:p>
+      <w:pPr>
+        <w:pStyle w:val="ListParagraph"/>
+        <w:numPr>
+          <w:ilvl w:val="0"/>
+          <w:numId w:val="5"/>
+        </w:numPr>
+      </w:pPr>
+      <w:proofErr w:type="spellStart"/>
+      <w:r>
+        <w:t>tp</w:t>
+      </w:r>
+      <w:proofErr w:type="spellEnd"/>
+      <w:r>
+        <w:t xml:space="preserve"> was set to a constant .5 * td</w:t>
+      </w:r>
+    </w:p>
+    <w:p>
+      <w:pPr>
+        <w:pStyle w:val="ListParagraph"/>
+        <w:numPr>
+          <w:ilvl w:val="0"/>
+          <w:numId w:val="5"/>
+        </w:numPr>
+      </w:pPr>
+      <w:r>
+        <w:t>P was set to a constant, randomly generated number for each run</w:t>
+      </w:r>
+    </w:p>
+    <w:p/>
+    <w:p>
+      <w:r>
+        <w:t>This was done for easier calculations and for references to be made easier as well.</w:t>
+      </w:r>
+    </w:p>
+    <w:p/>
+    <w:p/>
+    <w:p/>
+    <w:p/>
+    <w:p>
+      <w:r>
+        <w:t xml:space="preserve">****Please note that I hardcoded in values for </w:t>
+      </w:r>
+      <w:proofErr w:type="spellStart"/>
+      <w:r>
+        <w:t>numPa</w:t>
+      </w:r>
+      <w:bookmarkStart w:id="0" w:name="_GoBack"/>
+      <w:bookmarkEnd w:id="0"/>
+      <w:r>
+        <w:t>ckets</w:t>
+      </w:r>
+      <w:proofErr w:type="spellEnd"/>
+      <w:r>
+        <w:t xml:space="preserve">, </w:t>
+      </w:r>
+      <w:proofErr w:type="spellStart"/>
+      <w:r>
+        <w:t>tp</w:t>
+      </w:r>
+      <w:proofErr w:type="spellEnd"/>
+      <w:r>
+        <w:t xml:space="preserve">, and P for my testing, but changed it to accept user input for </w:t>
+      </w:r>
+      <w:r>
+        <w:t>these values at the TAs request</w:t>
+      </w:r>
+      <w:r>
+        <w:t>****</w:t>
+      </w:r>
     </w:p>
     <w:p>
       <w:pPr>
@@ -1607,111 +1752,13 @@
           <w:szCs w:val="32"/>
         </w:rPr>
       </w:pPr>
-    </w:p>
-    <w:p>
-      <w:pPr>
-        <w:pStyle w:val="ListParagraph"/>
-        <w:ind w:left="0"/>
+      <w:r>
         <w:rPr>
           <w:b/>
           <w:sz w:val="32"/>
           <w:szCs w:val="32"/>
         </w:rPr>
-      </w:pPr>
-    </w:p>
-    <w:p>
-      <w:pPr>
-        <w:pStyle w:val="ListParagraph"/>
-        <w:ind w:left="0"/>
-        <w:rPr>
-          <w:b/>
-          <w:sz w:val="32"/>
-          <w:szCs w:val="32"/>
-        </w:rPr>
-      </w:pPr>
-    </w:p>
-    <w:p>
-      <w:pPr>
-        <w:pStyle w:val="ListParagraph"/>
-        <w:ind w:left="0"/>
-        <w:rPr>
-          <w:b/>
-          <w:sz w:val="32"/>
-          <w:szCs w:val="32"/>
-        </w:rPr>
-      </w:pPr>
-    </w:p>
-    <w:p>
-      <w:pPr>
-        <w:pStyle w:val="ListParagraph"/>
-        <w:ind w:left="0"/>
-        <w:rPr>
-          <w:b/>
-          <w:sz w:val="32"/>
-          <w:szCs w:val="32"/>
-        </w:rPr>
-      </w:pPr>
-    </w:p>
-    <w:p>
-      <w:pPr>
-        <w:pStyle w:val="ListParagraph"/>
-        <w:ind w:left="0"/>
-        <w:rPr>
-          <w:b/>
-          <w:sz w:val="32"/>
-          <w:szCs w:val="32"/>
-        </w:rPr>
-      </w:pPr>
-    </w:p>
-    <w:p>
-      <w:pPr>
-        <w:pStyle w:val="ListParagraph"/>
-        <w:ind w:left="0"/>
-        <w:rPr>
-          <w:b/>
-          <w:sz w:val="32"/>
-          <w:szCs w:val="32"/>
-        </w:rPr>
-      </w:pPr>
-    </w:p>
-    <w:p>
-      <w:pPr>
-        <w:pStyle w:val="ListParagraph"/>
-        <w:ind w:left="0"/>
-        <w:rPr>
-          <w:b/>
-          <w:sz w:val="32"/>
-          <w:szCs w:val="32"/>
-        </w:rPr>
-      </w:pPr>
-    </w:p>
-    <w:p>
-      <w:pPr>
-        <w:pStyle w:val="ListParagraph"/>
-        <w:ind w:left="0"/>
-        <w:rPr>
-          <w:b/>
-          <w:sz w:val="32"/>
-          <w:szCs w:val="32"/>
-        </w:rPr>
-      </w:pPr>
-    </w:p>
-    <w:p>
-      <w:pPr>
-        <w:pStyle w:val="ListParagraph"/>
-        <w:ind w:left="0"/>
-        <w:rPr>
-          <w:b/>
-          <w:sz w:val="32"/>
-          <w:szCs w:val="32"/>
-        </w:rPr>
-      </w:pPr>
-      <w:r>
-        <w:rPr>
-          <w:b/>
-          <w:sz w:val="32"/>
-          <w:szCs w:val="32"/>
-        </w:rPr>
+        <w:lastRenderedPageBreak/>
         <w:t>Data</w:t>
       </w:r>
     </w:p>
@@ -2185,6 +2232,205 @@
       </w:rPr>
     </w:lvl>
   </w:abstractNum>
+  <w:abstractNum w:abstractNumId="3" w15:restartNumberingAfterBreak="0">
+    <w:nsid w:val="67AD26B3"/>
+    <w:multiLevelType w:val="hybridMultilevel"/>
+    <w:tmpl w:val="CBC4A578"/>
+    <w:lvl w:ilvl="0" w:tplc="0409000F">
+      <w:start w:val="1"/>
+      <w:numFmt w:val="decimal"/>
+      <w:lvlText w:val="%1."/>
+      <w:lvlJc w:val="left"/>
+      <w:pPr>
+        <w:ind w:left="720" w:hanging="360"/>
+      </w:pPr>
+    </w:lvl>
+    <w:lvl w:ilvl="1" w:tplc="04090019" w:tentative="1">
+      <w:start w:val="1"/>
+      <w:numFmt w:val="lowerLetter"/>
+      <w:lvlText w:val="%2."/>
+      <w:lvlJc w:val="left"/>
+      <w:pPr>
+        <w:ind w:left="1440" w:hanging="360"/>
+      </w:pPr>
+    </w:lvl>
+    <w:lvl w:ilvl="2" w:tplc="0409001B" w:tentative="1">
+      <w:start w:val="1"/>
+      <w:numFmt w:val="lowerRoman"/>
+      <w:lvlText w:val="%3."/>
+      <w:lvlJc w:val="right"/>
+      <w:pPr>
+        <w:ind w:left="2160" w:hanging="180"/>
+      </w:pPr>
+    </w:lvl>
+    <w:lvl w:ilvl="3" w:tplc="0409000F" w:tentative="1">
+      <w:start w:val="1"/>
+      <w:numFmt w:val="decimal"/>
+      <w:lvlText w:val="%4."/>
+      <w:lvlJc w:val="left"/>
+      <w:pPr>
+        <w:ind w:left="2880" w:hanging="360"/>
+      </w:pPr>
+    </w:lvl>
+    <w:lvl w:ilvl="4" w:tplc="04090019" w:tentative="1">
+      <w:start w:val="1"/>
+      <w:numFmt w:val="lowerLetter"/>
+      <w:lvlText w:val="%5."/>
+      <w:lvlJc w:val="left"/>
+      <w:pPr>
+        <w:ind w:left="3600" w:hanging="360"/>
+      </w:pPr>
+    </w:lvl>
+    <w:lvl w:ilvl="5" w:tplc="0409001B" w:tentative="1">
+      <w:start w:val="1"/>
+      <w:numFmt w:val="lowerRoman"/>
+      <w:lvlText w:val="%6."/>
+      <w:lvlJc w:val="right"/>
+      <w:pPr>
+        <w:ind w:left="4320" w:hanging="180"/>
+      </w:pPr>
+    </w:lvl>
+    <w:lvl w:ilvl="6" w:tplc="0409000F" w:tentative="1">
+      <w:start w:val="1"/>
+      <w:numFmt w:val="decimal"/>
+      <w:lvlText w:val="%7."/>
+      <w:lvlJc w:val="left"/>
+      <w:pPr>
+        <w:ind w:left="5040" w:hanging="360"/>
+      </w:pPr>
+    </w:lvl>
+    <w:lvl w:ilvl="7" w:tplc="04090019" w:tentative="1">
+      <w:start w:val="1"/>
+      <w:numFmt w:val="lowerLetter"/>
+      <w:lvlText w:val="%8."/>
+      <w:lvlJc w:val="left"/>
+      <w:pPr>
+        <w:ind w:left="5760" w:hanging="360"/>
+      </w:pPr>
+    </w:lvl>
+    <w:lvl w:ilvl="8" w:tplc="0409001B" w:tentative="1">
+      <w:start w:val="1"/>
+      <w:numFmt w:val="lowerRoman"/>
+      <w:lvlText w:val="%9."/>
+      <w:lvlJc w:val="right"/>
+      <w:pPr>
+        <w:ind w:left="6480" w:hanging="180"/>
+      </w:pPr>
+    </w:lvl>
+  </w:abstractNum>
+  <w:abstractNum w:abstractNumId="4" w15:restartNumberingAfterBreak="0">
+    <w:nsid w:val="75FA5A08"/>
+    <w:multiLevelType w:val="hybridMultilevel"/>
+    <w:tmpl w:val="4D3666C0"/>
+    <w:lvl w:ilvl="0" w:tplc="04090001">
+      <w:start w:val="1"/>
+      <w:numFmt w:val="bullet"/>
+      <w:lvlText w:val=""/>
+      <w:lvlJc w:val="left"/>
+      <w:pPr>
+        <w:ind w:left="720" w:hanging="360"/>
+      </w:pPr>
+      <w:rPr>
+        <w:rFonts w:ascii="Symbol" w:hAnsi="Symbol" w:hint="default"/>
+      </w:rPr>
+    </w:lvl>
+    <w:lvl w:ilvl="1" w:tplc="04090003">
+      <w:start w:val="1"/>
+      <w:numFmt w:val="bullet"/>
+      <w:lvlText w:val="o"/>
+      <w:lvlJc w:val="left"/>
+      <w:pPr>
+        <w:ind w:left="1440" w:hanging="360"/>
+      </w:pPr>
+      <w:rPr>
+        <w:rFonts w:ascii="Courier New" w:hAnsi="Courier New" w:cs="Courier New" w:hint="default"/>
+      </w:rPr>
+    </w:lvl>
+    <w:lvl w:ilvl="2" w:tplc="04090005" w:tentative="1">
+      <w:start w:val="1"/>
+      <w:numFmt w:val="bullet"/>
+      <w:lvlText w:val=""/>
+      <w:lvlJc w:val="left"/>
+      <w:pPr>
+        <w:ind w:left="2160" w:hanging="360"/>
+      </w:pPr>
+      <w:rPr>
+        <w:rFonts w:ascii="Wingdings" w:hAnsi="Wingdings" w:hint="default"/>
+      </w:rPr>
+    </w:lvl>
+    <w:lvl w:ilvl="3" w:tplc="04090001" w:tentative="1">
+      <w:start w:val="1"/>
+      <w:numFmt w:val="bullet"/>
+      <w:lvlText w:val=""/>
+      <w:lvlJc w:val="left"/>
+      <w:pPr>
+        <w:ind w:left="2880" w:hanging="360"/>
+      </w:pPr>
+      <w:rPr>
+        <w:rFonts w:ascii="Symbol" w:hAnsi="Symbol" w:hint="default"/>
+      </w:rPr>
+    </w:lvl>
+    <w:lvl w:ilvl="4" w:tplc="04090003" w:tentative="1">
+      <w:start w:val="1"/>
+      <w:numFmt w:val="bullet"/>
+      <w:lvlText w:val="o"/>
+      <w:lvlJc w:val="left"/>
+      <w:pPr>
+        <w:ind w:left="3600" w:hanging="360"/>
+      </w:pPr>
+      <w:rPr>
+        <w:rFonts w:ascii="Courier New" w:hAnsi="Courier New" w:cs="Courier New" w:hint="default"/>
+      </w:rPr>
+    </w:lvl>
+    <w:lvl w:ilvl="5" w:tplc="04090005" w:tentative="1">
+      <w:start w:val="1"/>
+      <w:numFmt w:val="bullet"/>
+      <w:lvlText w:val=""/>
+      <w:lvlJc w:val="left"/>
+      <w:pPr>
+        <w:ind w:left="4320" w:hanging="360"/>
+      </w:pPr>
+      <w:rPr>
+        <w:rFonts w:ascii="Wingdings" w:hAnsi="Wingdings" w:hint="default"/>
+      </w:rPr>
+    </w:lvl>
+    <w:lvl w:ilvl="6" w:tplc="04090001" w:tentative="1">
+      <w:start w:val="1"/>
+      <w:numFmt w:val="bullet"/>
+      <w:lvlText w:val=""/>
+      <w:lvlJc w:val="left"/>
+      <w:pPr>
+        <w:ind w:left="5040" w:hanging="360"/>
+      </w:pPr>
+      <w:rPr>
+        <w:rFonts w:ascii="Symbol" w:hAnsi="Symbol" w:hint="default"/>
+      </w:rPr>
+    </w:lvl>
+    <w:lvl w:ilvl="7" w:tplc="04090003" w:tentative="1">
+      <w:start w:val="1"/>
+      <w:numFmt w:val="bullet"/>
+      <w:lvlText w:val="o"/>
+      <w:lvlJc w:val="left"/>
+      <w:pPr>
+        <w:ind w:left="5760" w:hanging="360"/>
+      </w:pPr>
+      <w:rPr>
+        <w:rFonts w:ascii="Courier New" w:hAnsi="Courier New" w:cs="Courier New" w:hint="default"/>
+      </w:rPr>
+    </w:lvl>
+    <w:lvl w:ilvl="8" w:tplc="04090005" w:tentative="1">
+      <w:start w:val="1"/>
+      <w:numFmt w:val="bullet"/>
+      <w:lvlText w:val=""/>
+      <w:lvlJc w:val="left"/>
+      <w:pPr>
+        <w:ind w:left="6480" w:hanging="360"/>
+      </w:pPr>
+      <w:rPr>
+        <w:rFonts w:ascii="Wingdings" w:hAnsi="Wingdings" w:hint="default"/>
+      </w:rPr>
+    </w:lvl>
+  </w:abstractNum>
   <w:num w:numId="1">
     <w:abstractNumId w:val="1"/>
   </w:num>
@@ -2193,6 +2439,12 @@
   </w:num>
   <w:num w:numId="3">
     <w:abstractNumId w:val="2"/>
+  </w:num>
+  <w:num w:numId="4">
+    <w:abstractNumId w:val="3"/>
+  </w:num>
+  <w:num w:numId="5">
+    <w:abstractNumId w:val="4"/>
   </w:num>
 </w:numbering>
 </file>

</xml_diff>